<commit_message>
fix a bug for memento pattern
</commit_message>
<xml_diff>
--- a/docs/FIT3077_A2_Assumption.docx
+++ b/docs/FIT3077_A2_Assumption.docx
@@ -9,6 +9,15 @@
           <w:szCs w:val="28"/>
         </w:rPr>
       </w:pPr>
+      <w:r>
+        <w:rPr>
+          <w:rFonts w:hint="default"/>
+          <w:sz w:val="28"/>
+          <w:szCs w:val="28"/>
+          <w:lang w:val="en-AU"/>
+        </w:rPr>
+        <w:t xml:space="preserve">A2 </w:t>
+      </w:r>
       <w:r>
         <w:rPr>
           <w:sz w:val="28"/>
@@ -704,7 +713,7 @@
       <w:pPr>
         <w:numPr>
           <w:ilvl w:val="0"/>
-          <w:numId w:val="1"/>
+          <w:numId w:val="0"/>
         </w:numPr>
         <w:pBdr>
           <w:top w:val="none" w:color="auto" w:sz="0" w:space="0"/>
@@ -714,18 +723,167 @@
           <w:between w:val="none" w:color="auto" w:sz="0" w:space="0"/>
         </w:pBdr>
         <w:spacing w:after="0"/>
-        <w:ind w:left="720" w:leftChars="0" w:hanging="360" w:firstLineChars="0"/>
+        <w:ind w:left="360" w:leftChars="0"/>
         <w:rPr>
           <w:rFonts w:hint="default"/>
           <w:lang w:val="en-AU"/>
         </w:rPr>
       </w:pPr>
-      <w:r>
+    </w:p>
+    <w:p>
+      <w:pPr>
+        <w:numPr>
+          <w:ilvl w:val="0"/>
+          <w:numId w:val="0"/>
+        </w:numPr>
+        <w:pBdr>
+          <w:top w:val="none" w:color="auto" w:sz="0" w:space="0"/>
+          <w:left w:val="none" w:color="auto" w:sz="0" w:space="0"/>
+          <w:bottom w:val="none" w:color="auto" w:sz="0" w:space="0"/>
+          <w:right w:val="none" w:color="auto" w:sz="0" w:space="0"/>
+          <w:between w:val="none" w:color="auto" w:sz="0" w:space="0"/>
+        </w:pBdr>
+        <w:spacing w:after="0"/>
         <w:rPr>
           <w:rFonts w:hint="default"/>
           <w:lang w:val="en-AU"/>
         </w:rPr>
-        <w:t>We assuming the startTime field in booking is the time that users want to set when they book for CovidTest.</w:t>
+      </w:pPr>
+    </w:p>
+    <w:p>
+      <w:pPr>
+        <w:numPr>
+          <w:ilvl w:val="0"/>
+          <w:numId w:val="0"/>
+        </w:numPr>
+        <w:pBdr>
+          <w:top w:val="none" w:color="auto" w:sz="0" w:space="0"/>
+          <w:left w:val="none" w:color="auto" w:sz="0" w:space="0"/>
+          <w:bottom w:val="none" w:color="auto" w:sz="0" w:space="0"/>
+          <w:right w:val="none" w:color="auto" w:sz="0" w:space="0"/>
+          <w:between w:val="none" w:color="auto" w:sz="0" w:space="0"/>
+        </w:pBdr>
+        <w:spacing w:after="0"/>
+        <w:rPr>
+          <w:rFonts w:hint="default"/>
+          <w:sz w:val="28"/>
+          <w:szCs w:val="28"/>
+          <w:lang w:val="en-AU"/>
+        </w:rPr>
+      </w:pPr>
+      <w:r>
+        <w:rPr>
+          <w:rFonts w:hint="default"/>
+          <w:sz w:val="28"/>
+          <w:szCs w:val="28"/>
+          <w:lang w:val="en-AU"/>
+        </w:rPr>
+        <w:t xml:space="preserve">A3 </w:t>
+      </w:r>
+      <w:r>
+        <w:rPr>
+          <w:sz w:val="28"/>
+          <w:szCs w:val="28"/>
+        </w:rPr>
+        <w:t>Assumption</w:t>
+      </w:r>
+      <w:r>
+        <w:rPr>
+          <w:rFonts w:hint="default"/>
+          <w:sz w:val="28"/>
+          <w:szCs w:val="28"/>
+          <w:lang w:val="en-AU"/>
+        </w:rPr>
+        <w:t>:</w:t>
+      </w:r>
+    </w:p>
+    <w:p>
+      <w:pPr>
+        <w:numPr>
+          <w:ilvl w:val="0"/>
+          <w:numId w:val="0"/>
+        </w:numPr>
+        <w:pBdr>
+          <w:top w:val="none" w:color="auto" w:sz="0" w:space="0"/>
+          <w:left w:val="none" w:color="auto" w:sz="0" w:space="0"/>
+          <w:bottom w:val="none" w:color="auto" w:sz="0" w:space="0"/>
+          <w:right w:val="none" w:color="auto" w:sz="0" w:space="0"/>
+          <w:between w:val="none" w:color="auto" w:sz="0" w:space="0"/>
+        </w:pBdr>
+        <w:spacing w:after="0"/>
+        <w:rPr>
+          <w:rFonts w:hint="eastAsia" w:eastAsia="宋体"/>
+          <w:sz w:val="28"/>
+          <w:szCs w:val="28"/>
+          <w:lang w:val="en-US" w:eastAsia="zh-CN"/>
+        </w:rPr>
+      </w:pPr>
+      <w:r>
+        <w:rPr>
+          <w:rFonts w:hint="eastAsia" w:eastAsia="宋体"/>
+          <w:sz w:val="28"/>
+          <w:szCs w:val="28"/>
+          <w:lang w:val="en-US" w:eastAsia="zh-CN"/>
+        </w:rPr>
+        <w:t>For 1.1:</w:t>
+      </w:r>
+    </w:p>
+    <w:p>
+      <w:pPr>
+        <w:numPr>
+          <w:ilvl w:val="0"/>
+          <w:numId w:val="2"/>
+        </w:numPr>
+        <w:pBdr>
+          <w:top w:val="none" w:color="auto" w:sz="0" w:space="0"/>
+          <w:left w:val="none" w:color="auto" w:sz="0" w:space="0"/>
+          <w:bottom w:val="none" w:color="auto" w:sz="0" w:space="0"/>
+          <w:right w:val="none" w:color="auto" w:sz="0" w:space="0"/>
+          <w:between w:val="none" w:color="auto" w:sz="0" w:space="0"/>
+        </w:pBdr>
+        <w:spacing w:after="0"/>
+        <w:rPr>
+          <w:rFonts w:hint="default" w:ascii="Calibri" w:hAnsi="Calibri" w:eastAsia="宋体" w:cs="Calibri"/>
+          <w:sz w:val="28"/>
+          <w:szCs w:val="28"/>
+          <w:lang w:val="en-AU" w:eastAsia="zh-CN"/>
+        </w:rPr>
+      </w:pPr>
+      <w:r>
+        <w:rPr>
+          <w:rFonts w:hint="default" w:ascii="Calibri" w:hAnsi="Calibri" w:eastAsia="宋体" w:cs="Calibri"/>
+          <w:sz w:val="28"/>
+          <w:szCs w:val="28"/>
+          <w:lang w:val="en-AU" w:eastAsia="zh-CN"/>
+        </w:rPr>
+        <w:t>We assuming the startTime field in booking is the time that users want to set</w:t>
+      </w:r>
+      <w:r>
+        <w:rPr>
+          <w:rFonts w:hint="eastAsia" w:ascii="Calibri" w:hAnsi="Calibri" w:eastAsia="宋体" w:cs="Calibri"/>
+          <w:sz w:val="28"/>
+          <w:szCs w:val="28"/>
+          <w:lang w:val="en-US" w:eastAsia="zh-CN"/>
+        </w:rPr>
+        <w:t>/choose</w:t>
+      </w:r>
+      <w:r>
+        <w:rPr>
+          <w:rFonts w:hint="default" w:ascii="Calibri" w:hAnsi="Calibri" w:eastAsia="宋体" w:cs="Calibri"/>
+          <w:sz w:val="28"/>
+          <w:szCs w:val="28"/>
+          <w:lang w:val="en-AU" w:eastAsia="zh-CN"/>
+        </w:rPr>
+        <w:t xml:space="preserve"> when they book for CovidTest.</w:t>
+      </w:r>
+      <w:r>
+        <w:rPr>
+          <w:rFonts w:hint="eastAsia" w:ascii="Calibri" w:hAnsi="Calibri" w:eastAsia="宋体" w:cs="Calibri"/>
+          <w:sz w:val="28"/>
+          <w:szCs w:val="28"/>
+          <w:lang w:val="en-US" w:eastAsia="zh-CN"/>
+        </w:rPr>
+        <w:t xml:space="preserve"> And we also use this field to judge if the booking is expired or not.</w:t>
       </w:r>
       <w:bookmarkStart w:id="0" w:name="_GoBack"/>
       <w:bookmarkEnd w:id="0"/>
@@ -743,16 +901,19 @@
           <w:between w:val="none" w:color="auto" w:sz="0" w:space="0"/>
         </w:pBdr>
         <w:spacing w:after="0"/>
-        <w:ind w:left="360" w:leftChars="0"/>
-        <w:rPr>
-          <w:rFonts w:hint="default"/>
-          <w:lang w:val="en-AU"/>
-        </w:rPr>
-      </w:pPr>
-      <w:r>
-        <w:rPr>
-          <w:rFonts w:hint="default"/>
-          <w:lang w:val="en-AU"/>
+        <w:rPr>
+          <w:rFonts w:hint="default" w:ascii="Calibri" w:hAnsi="Calibri" w:eastAsia="宋体" w:cs="Calibri"/>
+          <w:sz w:val="28"/>
+          <w:szCs w:val="28"/>
+          <w:lang w:val="en-AU" w:eastAsia="zh-CN"/>
+        </w:rPr>
+      </w:pPr>
+      <w:r>
+        <w:rPr>
+          <w:rFonts w:hint="default" w:ascii="Calibri" w:hAnsi="Calibri" w:eastAsia="宋体" w:cs="Calibri"/>
+          <w:sz w:val="28"/>
+          <w:szCs w:val="28"/>
+          <w:lang w:val="en-AU" w:eastAsia="zh-CN"/>
         </w:rPr>
         <w:drawing>
           <wp:inline distT="0" distB="0" distL="114300" distR="114300">
@@ -793,6 +954,121 @@
         </w:drawing>
       </w:r>
     </w:p>
+    <w:p>
+      <w:pPr>
+        <w:numPr>
+          <w:ilvl w:val="0"/>
+          <w:numId w:val="0"/>
+        </w:numPr>
+        <w:pBdr>
+          <w:top w:val="none" w:color="auto" w:sz="0" w:space="0"/>
+          <w:left w:val="none" w:color="auto" w:sz="0" w:space="0"/>
+          <w:bottom w:val="none" w:color="auto" w:sz="0" w:space="0"/>
+          <w:right w:val="none" w:color="auto" w:sz="0" w:space="0"/>
+          <w:between w:val="none" w:color="auto" w:sz="0" w:space="0"/>
+        </w:pBdr>
+        <w:spacing w:after="0"/>
+        <w:rPr>
+          <w:rFonts w:hint="default"/>
+          <w:sz w:val="28"/>
+          <w:szCs w:val="28"/>
+          <w:lang w:val="en-AU"/>
+        </w:rPr>
+      </w:pPr>
+    </w:p>
+    <w:p>
+      <w:pPr>
+        <w:numPr>
+          <w:ilvl w:val="0"/>
+          <w:numId w:val="0"/>
+        </w:numPr>
+        <w:pBdr>
+          <w:top w:val="none" w:color="auto" w:sz="0" w:space="0"/>
+          <w:left w:val="none" w:color="auto" w:sz="0" w:space="0"/>
+          <w:bottom w:val="none" w:color="auto" w:sz="0" w:space="0"/>
+          <w:right w:val="none" w:color="auto" w:sz="0" w:space="0"/>
+          <w:between w:val="none" w:color="auto" w:sz="0" w:space="0"/>
+        </w:pBdr>
+        <w:spacing w:after="0"/>
+        <w:rPr>
+          <w:rFonts w:hint="default" w:eastAsia="宋体"/>
+          <w:sz w:val="28"/>
+          <w:szCs w:val="28"/>
+          <w:lang w:val="en-US" w:eastAsia="zh-CN"/>
+        </w:rPr>
+      </w:pPr>
+      <w:r>
+        <w:rPr>
+          <w:rFonts w:hint="eastAsia" w:eastAsia="宋体"/>
+          <w:sz w:val="28"/>
+          <w:szCs w:val="28"/>
+          <w:lang w:val="en-US" w:eastAsia="zh-CN"/>
+        </w:rPr>
+        <w:t xml:space="preserve">Note For 1.1 </w:t>
+      </w:r>
+    </w:p>
+    <w:p>
+      <w:pPr>
+        <w:numPr>
+          <w:ilvl w:val="0"/>
+          <w:numId w:val="2"/>
+        </w:numPr>
+        <w:pBdr>
+          <w:top w:val="none" w:color="auto" w:sz="0" w:space="0"/>
+          <w:left w:val="none" w:color="auto" w:sz="0" w:space="0"/>
+          <w:bottom w:val="none" w:color="auto" w:sz="0" w:space="0"/>
+          <w:right w:val="none" w:color="auto" w:sz="0" w:space="0"/>
+          <w:between w:val="none" w:color="auto" w:sz="0" w:space="0"/>
+        </w:pBdr>
+        <w:spacing w:after="0"/>
+        <w:rPr>
+          <w:rFonts w:hint="default"/>
+          <w:sz w:val="28"/>
+          <w:szCs w:val="28"/>
+          <w:lang w:val="en-AU"/>
+        </w:rPr>
+      </w:pPr>
+      <w:r>
+        <w:rPr>
+          <w:rFonts w:hint="eastAsia" w:eastAsia="宋体"/>
+          <w:sz w:val="28"/>
+          <w:szCs w:val="28"/>
+          <w:lang w:val="en-US" w:eastAsia="zh-CN"/>
+        </w:rPr>
+        <w:t>profile中只显示没有过期的booking, 过期了的会被自动过滤掉（不显示）</w:t>
+      </w:r>
+    </w:p>
+    <w:p>
+      <w:pPr>
+        <w:numPr>
+          <w:ilvl w:val="0"/>
+          <w:numId w:val="2"/>
+        </w:numPr>
+        <w:pBdr>
+          <w:top w:val="none" w:color="auto" w:sz="0" w:space="0"/>
+          <w:left w:val="none" w:color="auto" w:sz="0" w:space="0"/>
+          <w:bottom w:val="none" w:color="auto" w:sz="0" w:space="0"/>
+          <w:right w:val="none" w:color="auto" w:sz="0" w:space="0"/>
+          <w:between w:val="none" w:color="auto" w:sz="0" w:space="0"/>
+        </w:pBdr>
+        <w:spacing w:after="0"/>
+        <w:rPr>
+          <w:rFonts w:hint="default"/>
+          <w:sz w:val="28"/>
+          <w:szCs w:val="28"/>
+          <w:lang w:val="en-AU"/>
+        </w:rPr>
+      </w:pPr>
+      <w:r>
+        <w:rPr>
+          <w:rFonts w:hint="eastAsia" w:eastAsia="宋体"/>
+          <w:sz w:val="28"/>
+          <w:szCs w:val="28"/>
+          <w:lang w:val="en-US" w:eastAsia="zh-CN"/>
+        </w:rPr>
+        <w:t>residents在通过bookingID搜索booking的时候，也是自动过滤时间过期的booking</w:t>
+      </w:r>
+    </w:p>
     <w:sectPr>
       <w:pgSz w:w="11906" w:h="16838"/>
       <w:pgMar w:top="1440" w:right="1440" w:bottom="1440" w:left="1440" w:header="708" w:footer="708" w:gutter="0"/>
@@ -856,6 +1132,18 @@
 <file path=word/numbering.xml><?xml version="1.0" encoding="utf-8"?>
 <w:numbering xmlns:wpc="http://schemas.microsoft.com/office/word/2010/wordprocessingCanvas" xmlns:mc="http://schemas.openxmlformats.org/markup-compatibility/2006" xmlns:o="urn:schemas-microsoft-com:office:office" xmlns:r="http://schemas.openxmlformats.org/officeDocument/2006/relationships" xmlns:m="http://schemas.openxmlformats.org/officeDocument/2006/math" xmlns:v="urn:schemas-microsoft-com:vml" xmlns:wp14="http://schemas.microsoft.com/office/word/2010/wordprocessingDrawing" xmlns:wp="http://schemas.openxmlformats.org/drawingml/2006/wordprocessingDrawing" xmlns:w10="urn:schemas-microsoft-com:office:word" xmlns:w="http://schemas.openxmlformats.org/wordprocessingml/2006/main" xmlns:w14="http://schemas.microsoft.com/office/word/2010/wordml" xmlns:wpg="http://schemas.microsoft.com/office/word/2010/wordprocessingGroup" xmlns:wpi="http://schemas.microsoft.com/office/word/2010/wordprocessingInk" xmlns:wne="http://schemas.microsoft.com/office/word/2006/wordml" xmlns:wps="http://schemas.microsoft.com/office/word/2010/wordprocessingShape" xmlns:wpsCustomData="http://www.wps.cn/officeDocument/2013/wpsCustomData" mc:Ignorable="w14 wp14">
   <w:abstractNum w:abstractNumId="0">
+    <w:nsid w:val="11F50041"/>
+    <w:multiLevelType w:val="singleLevel"/>
+    <w:tmpl w:val="11F50041"/>
+    <w:lvl w:ilvl="0" w:tentative="0">
+      <w:start w:val="1"/>
+      <w:numFmt w:val="decimal"/>
+      <w:suff w:val="space"/>
+      <w:lvlText w:val="%1."/>
+      <w:lvlJc w:val="left"/>
+    </w:lvl>
+  </w:abstractNum>
+  <w:abstractNum w:abstractNumId="1">
     <w:nsid w:val="70827CD6"/>
     <w:multiLevelType w:val="multilevel"/>
     <w:tmpl w:val="70827CD6"/>
@@ -942,6 +1230,9 @@
     </w:lvl>
   </w:abstractNum>
   <w:num w:numId="1">
+    <w:abstractNumId w:val="1"/>
+  </w:num>
+  <w:num w:numId="2">
     <w:abstractNumId w:val="0"/>
   </w:num>
 </w:numbering>
@@ -1061,7 +1352,7 @@
     <w:lsdException w:uiPriority="99" w:name="HTML Sample"/>
     <w:lsdException w:uiPriority="99" w:name="HTML Typewriter"/>
     <w:lsdException w:uiPriority="99" w:name="HTML Variable"/>
-    <w:lsdException w:uiPriority="99" w:name="Normal Table"/>
+    <w:lsdException w:qFormat="1" w:uiPriority="99" w:name="Normal Table"/>
     <w:lsdException w:uiPriority="99" w:name="annotation subject"/>
     <w:lsdException w:uiPriority="99" w:name="Table Simple 1"/>
     <w:lsdException w:uiPriority="99" w:name="Table Simple 2"/>
@@ -1349,6 +1640,7 @@
     <w:name w:val="Normal Table"/>
     <w:semiHidden/>
     <w:unhideWhenUsed/>
+    <w:qFormat/>
     <w:uiPriority w:val="99"/>
     <w:tblPr>
       <w:tblCellMar>

</xml_diff>

<commit_message>
A2 - 1.1 is doing (finished the dynamic profile)
</commit_message>
<xml_diff>
--- a/docs/FIT3077_A2_Assumption.docx
+++ b/docs/FIT3077_A2_Assumption.docx
@@ -885,12 +885,11 @@
         </w:rPr>
         <w:t xml:space="preserve"> And we also use this field to judge if the booking is expired or not.</w:t>
       </w:r>
-      <w:bookmarkStart w:id="0" w:name="_GoBack"/>
-      <w:bookmarkEnd w:id="0"/>
     </w:p>
     <w:p>
       <w:pPr>
         <w:numPr>
+          <w:ilvl w:val="0"/>
           <w:numId w:val="0"/>
         </w:numPr>
         <w:pBdr>
@@ -952,6 +951,241 @@
             </a:graphic>
           </wp:inline>
         </w:drawing>
+      </w:r>
+    </w:p>
+    <w:p>
+      <w:pPr>
+        <w:numPr>
+          <w:ilvl w:val="0"/>
+          <w:numId w:val="0"/>
+        </w:numPr>
+        <w:pBdr>
+          <w:top w:val="none" w:color="auto" w:sz="0" w:space="0"/>
+          <w:left w:val="none" w:color="auto" w:sz="0" w:space="0"/>
+          <w:bottom w:val="none" w:color="auto" w:sz="0" w:space="0"/>
+          <w:right w:val="none" w:color="auto" w:sz="0" w:space="0"/>
+          <w:between w:val="none" w:color="auto" w:sz="0" w:space="0"/>
+        </w:pBdr>
+        <w:spacing w:after="0"/>
+        <w:rPr>
+          <w:rFonts w:hint="default" w:ascii="Calibri" w:hAnsi="Calibri" w:eastAsia="宋体" w:cs="Calibri"/>
+          <w:sz w:val="28"/>
+          <w:szCs w:val="28"/>
+          <w:lang w:val="en-AU" w:eastAsia="zh-CN"/>
+        </w:rPr>
+      </w:pPr>
+    </w:p>
+    <w:p>
+      <w:pPr>
+        <w:numPr>
+          <w:ilvl w:val="0"/>
+          <w:numId w:val="2"/>
+        </w:numPr>
+        <w:pBdr>
+          <w:top w:val="none" w:color="auto" w:sz="0" w:space="0"/>
+          <w:left w:val="none" w:color="auto" w:sz="0" w:space="0"/>
+          <w:bottom w:val="none" w:color="auto" w:sz="0" w:space="0"/>
+          <w:right w:val="none" w:color="auto" w:sz="0" w:space="0"/>
+          <w:between w:val="none" w:color="auto" w:sz="0" w:space="0"/>
+        </w:pBdr>
+        <w:spacing w:after="0"/>
+        <w:ind w:left="0" w:leftChars="0" w:firstLine="0" w:firstLineChars="0"/>
+        <w:rPr>
+          <w:rFonts w:hint="default" w:ascii="Calibri" w:hAnsi="Calibri" w:eastAsia="宋体" w:cs="Calibri"/>
+          <w:sz w:val="28"/>
+          <w:szCs w:val="28"/>
+          <w:lang w:val="en-US" w:eastAsia="zh-CN"/>
+        </w:rPr>
+      </w:pPr>
+      <w:r>
+        <w:rPr>
+          <w:rFonts w:hint="eastAsia" w:eastAsia="宋体" w:cs="Calibri"/>
+          <w:sz w:val="28"/>
+          <w:szCs w:val="28"/>
+          <w:lang w:val="en-US" w:eastAsia="zh-CN"/>
+        </w:rPr>
+        <w:t>We assuming there is a field in booking to help us to judge the booking</w:t>
+      </w:r>
+      <w:r>
+        <w:rPr>
+          <w:rFonts w:hint="default" w:eastAsia="宋体" w:cs="Calibri"/>
+          <w:sz w:val="28"/>
+          <w:szCs w:val="28"/>
+          <w:lang w:val="en-US" w:eastAsia="zh-CN"/>
+        </w:rPr>
+        <w:t>’</w:t>
+      </w:r>
+      <w:r>
+        <w:rPr>
+          <w:rFonts w:hint="eastAsia" w:eastAsia="宋体" w:cs="Calibri"/>
+          <w:sz w:val="28"/>
+          <w:szCs w:val="28"/>
+          <w:lang w:val="en-US" w:eastAsia="zh-CN"/>
+        </w:rPr>
+        <w:t xml:space="preserve">s type(on site or home) </w:t>
+      </w:r>
+    </w:p>
+    <w:p>
+      <w:pPr>
+        <w:numPr>
+          <w:numId w:val="0"/>
+        </w:numPr>
+        <w:pBdr>
+          <w:top w:val="none" w:color="auto" w:sz="0" w:space="0"/>
+          <w:left w:val="none" w:color="auto" w:sz="0" w:space="0"/>
+          <w:bottom w:val="none" w:color="auto" w:sz="0" w:space="0"/>
+          <w:right w:val="none" w:color="auto" w:sz="0" w:space="0"/>
+          <w:between w:val="none" w:color="auto" w:sz="0" w:space="0"/>
+        </w:pBdr>
+        <w:spacing w:after="0"/>
+        <w:ind w:leftChars="0"/>
+        <w:rPr>
+          <w:rFonts w:hint="eastAsia" w:eastAsia="宋体" w:cs="Calibri"/>
+          <w:sz w:val="28"/>
+          <w:szCs w:val="28"/>
+          <w:lang w:val="en-US" w:eastAsia="zh-CN"/>
+        </w:rPr>
+      </w:pPr>
+      <w:r>
+        <w:rPr>
+          <w:rFonts w:hint="default" w:ascii="Calibri" w:hAnsi="Calibri" w:eastAsia="宋体" w:cs="Calibri"/>
+          <w:sz w:val="28"/>
+          <w:szCs w:val="28"/>
+          <w:lang w:val="en-US" w:eastAsia="zh-CN"/>
+        </w:rPr>
+        <w:drawing>
+          <wp:inline distT="0" distB="0" distL="114300" distR="114300">
+            <wp:extent cx="3764280" cy="670560"/>
+            <wp:effectExtent l="0" t="0" r="0" b="0"/>
+            <wp:docPr id="5" name="图片 5" descr="1652838449(1)"/>
+            <wp:cNvGraphicFramePr>
+              <a:graphicFrameLocks xmlns:a="http://schemas.openxmlformats.org/drawingml/2006/main" noChangeAspect="1"/>
+            </wp:cNvGraphicFramePr>
+            <a:graphic xmlns:a="http://schemas.openxmlformats.org/drawingml/2006/main">
+              <a:graphicData uri="http://schemas.openxmlformats.org/drawingml/2006/picture">
+                <pic:pic xmlns:pic="http://schemas.openxmlformats.org/drawingml/2006/picture">
+                  <pic:nvPicPr>
+                    <pic:cNvPr id="5" name="图片 5" descr="1652838449(1)"/>
+                    <pic:cNvPicPr>
+                      <a:picLocks noChangeAspect="1"/>
+                    </pic:cNvPicPr>
+                  </pic:nvPicPr>
+                  <pic:blipFill>
+                    <a:blip r:embed="rId10"/>
+                    <a:stretch>
+                      <a:fillRect/>
+                    </a:stretch>
+                  </pic:blipFill>
+                  <pic:spPr>
+                    <a:xfrm>
+                      <a:off x="0" y="0"/>
+                      <a:ext cx="3764280" cy="670560"/>
+                    </a:xfrm>
+                    <a:prstGeom prst="rect">
+                      <a:avLst/>
+                    </a:prstGeom>
+                  </pic:spPr>
+                </pic:pic>
+              </a:graphicData>
+            </a:graphic>
+          </wp:inline>
+        </w:drawing>
+      </w:r>
+      <w:r>
+        <w:rPr>
+          <w:rFonts w:hint="eastAsia" w:eastAsia="宋体" w:cs="Calibri"/>
+          <w:sz w:val="28"/>
+          <w:szCs w:val="28"/>
+          <w:lang w:val="en-US" w:eastAsia="zh-CN"/>
+        </w:rPr>
+        <w:t>(home booking)</w:t>
+      </w:r>
+    </w:p>
+    <w:p>
+      <w:pPr>
+        <w:numPr>
+          <w:numId w:val="0"/>
+        </w:numPr>
+        <w:pBdr>
+          <w:top w:val="none" w:color="auto" w:sz="0" w:space="0"/>
+          <w:left w:val="none" w:color="auto" w:sz="0" w:space="0"/>
+          <w:bottom w:val="none" w:color="auto" w:sz="0" w:space="0"/>
+          <w:right w:val="none" w:color="auto" w:sz="0" w:space="0"/>
+          <w:between w:val="none" w:color="auto" w:sz="0" w:space="0"/>
+        </w:pBdr>
+        <w:spacing w:after="0"/>
+        <w:ind w:leftChars="0"/>
+        <w:rPr>
+          <w:rFonts w:hint="default" w:eastAsia="宋体" w:cs="Calibri"/>
+          <w:sz w:val="28"/>
+          <w:szCs w:val="28"/>
+          <w:lang w:val="en-US" w:eastAsia="zh-CN"/>
+        </w:rPr>
+      </w:pPr>
+      <w:r>
+        <w:rPr>
+          <w:rFonts w:hint="default" w:eastAsia="宋体" w:cs="Calibri"/>
+          <w:sz w:val="28"/>
+          <w:szCs w:val="28"/>
+          <w:lang w:val="en-US" w:eastAsia="zh-CN"/>
+        </w:rPr>
+        <w:drawing>
+          <wp:inline distT="0" distB="0" distL="114300" distR="114300">
+            <wp:extent cx="1554480" cy="373380"/>
+            <wp:effectExtent l="0" t="0" r="0" b="7620"/>
+            <wp:docPr id="6" name="图片 6" descr="1652838480(1)"/>
+            <wp:cNvGraphicFramePr>
+              <a:graphicFrameLocks xmlns:a="http://schemas.openxmlformats.org/drawingml/2006/main" noChangeAspect="1"/>
+            </wp:cNvGraphicFramePr>
+            <a:graphic xmlns:a="http://schemas.openxmlformats.org/drawingml/2006/main">
+              <a:graphicData uri="http://schemas.openxmlformats.org/drawingml/2006/picture">
+                <pic:pic xmlns:pic="http://schemas.openxmlformats.org/drawingml/2006/picture">
+                  <pic:nvPicPr>
+                    <pic:cNvPr id="6" name="图片 6" descr="1652838480(1)"/>
+                    <pic:cNvPicPr>
+                      <a:picLocks noChangeAspect="1"/>
+                    </pic:cNvPicPr>
+                  </pic:nvPicPr>
+                  <pic:blipFill>
+                    <a:blip r:embed="rId11"/>
+                    <a:stretch>
+                      <a:fillRect/>
+                    </a:stretch>
+                  </pic:blipFill>
+                  <pic:spPr>
+                    <a:xfrm>
+                      <a:off x="0" y="0"/>
+                      <a:ext cx="1554480" cy="373380"/>
+                    </a:xfrm>
+                    <a:prstGeom prst="rect">
+                      <a:avLst/>
+                    </a:prstGeom>
+                  </pic:spPr>
+                </pic:pic>
+              </a:graphicData>
+            </a:graphic>
+          </wp:inline>
+        </w:drawing>
+      </w:r>
+      <w:r>
+        <w:rPr>
+          <w:rFonts w:hint="eastAsia" w:eastAsia="宋体" w:cs="Calibri"/>
+          <w:sz w:val="28"/>
+          <w:szCs w:val="28"/>
+          <w:lang w:val="en-US" w:eastAsia="zh-CN"/>
+        </w:rPr>
+        <w:t>(on site booking</w:t>
+      </w:r>
+      <w:bookmarkStart w:id="0" w:name="_GoBack"/>
+      <w:bookmarkEnd w:id="0"/>
+      <w:r>
+        <w:rPr>
+          <w:rFonts w:hint="eastAsia" w:eastAsia="宋体" w:cs="Calibri"/>
+          <w:sz w:val="28"/>
+          <w:szCs w:val="28"/>
+          <w:lang w:val="en-US" w:eastAsia="zh-CN"/>
+        </w:rPr>
+        <w:t>)</w:t>
       </w:r>
     </w:p>
     <w:p>

</xml_diff>